<commit_message>
update the index format
</commit_message>
<xml_diff>
--- a/document/report/Milestone2_Ver1.0.docx
+++ b/document/report/Milestone2_Ver1.0.docx
@@ -1129,9 +1129,6 @@
         <w:p>
           <w:pPr>
             <w:pStyle w:val="TOC3"/>
-            <w:tabs>
-              <w:tab w:val="right" w:leader="dot" w:pos="9350"/>
-            </w:tabs>
             <w:rPr>
               <w:noProof/>
               <w:kern w:val="2"/>
@@ -1211,9 +1208,6 @@
         <w:p>
           <w:pPr>
             <w:pStyle w:val="TOC3"/>
-            <w:tabs>
-              <w:tab w:val="right" w:leader="dot" w:pos="9350"/>
-            </w:tabs>
             <w:rPr>
               <w:noProof/>
               <w:kern w:val="2"/>
@@ -1285,9 +1279,6 @@
         <w:p>
           <w:pPr>
             <w:pStyle w:val="TOC3"/>
-            <w:tabs>
-              <w:tab w:val="right" w:leader="dot" w:pos="9350"/>
-            </w:tabs>
             <w:rPr>
               <w:noProof/>
               <w:kern w:val="2"/>
@@ -1359,10 +1350,6 @@
         <w:p>
           <w:pPr>
             <w:pStyle w:val="TOC3"/>
-            <w:tabs>
-              <w:tab w:val="left" w:pos="1540"/>
-              <w:tab w:val="right" w:leader="dot" w:pos="9350"/>
-            </w:tabs>
             <w:rPr>
               <w:noProof/>
               <w:kern w:val="2"/>
@@ -1453,10 +1440,6 @@
         <w:p>
           <w:pPr>
             <w:pStyle w:val="TOC3"/>
-            <w:tabs>
-              <w:tab w:val="left" w:pos="1540"/>
-              <w:tab w:val="right" w:leader="dot" w:pos="9350"/>
-            </w:tabs>
             <w:rPr>
               <w:noProof/>
               <w:kern w:val="2"/>
@@ -1637,10 +1620,6 @@
         <w:p>
           <w:pPr>
             <w:pStyle w:val="TOC3"/>
-            <w:tabs>
-              <w:tab w:val="left" w:pos="1540"/>
-              <w:tab w:val="right" w:leader="dot" w:pos="9350"/>
-            </w:tabs>
             <w:rPr>
               <w:noProof/>
               <w:kern w:val="2"/>
@@ -1727,10 +1706,6 @@
         <w:p>
           <w:pPr>
             <w:pStyle w:val="TOC3"/>
-            <w:tabs>
-              <w:tab w:val="left" w:pos="1540"/>
-              <w:tab w:val="right" w:leader="dot" w:pos="9350"/>
-            </w:tabs>
             <w:rPr>
               <w:noProof/>
               <w:kern w:val="2"/>
@@ -1817,10 +1792,6 @@
         <w:p>
           <w:pPr>
             <w:pStyle w:val="TOC3"/>
-            <w:tabs>
-              <w:tab w:val="left" w:pos="1540"/>
-              <w:tab w:val="right" w:leader="dot" w:pos="9350"/>
-            </w:tabs>
             <w:rPr>
               <w:noProof/>
               <w:kern w:val="2"/>
@@ -1907,10 +1878,6 @@
         <w:p>
           <w:pPr>
             <w:pStyle w:val="TOC3"/>
-            <w:tabs>
-              <w:tab w:val="left" w:pos="1540"/>
-              <w:tab w:val="right" w:leader="dot" w:pos="9350"/>
-            </w:tabs>
             <w:rPr>
               <w:noProof/>
               <w:kern w:val="2"/>
@@ -2089,10 +2056,6 @@
         <w:p>
           <w:pPr>
             <w:pStyle w:val="TOC3"/>
-            <w:tabs>
-              <w:tab w:val="left" w:pos="1540"/>
-              <w:tab w:val="right" w:leader="dot" w:pos="9350"/>
-            </w:tabs>
             <w:rPr>
               <w:noProof/>
               <w:kern w:val="2"/>
@@ -2179,10 +2142,6 @@
         <w:p>
           <w:pPr>
             <w:pStyle w:val="TOC3"/>
-            <w:tabs>
-              <w:tab w:val="left" w:pos="1540"/>
-              <w:tab w:val="right" w:leader="dot" w:pos="9350"/>
-            </w:tabs>
             <w:rPr>
               <w:noProof/>
               <w:kern w:val="2"/>
@@ -2269,10 +2228,6 @@
         <w:p>
           <w:pPr>
             <w:pStyle w:val="TOC3"/>
-            <w:tabs>
-              <w:tab w:val="left" w:pos="1540"/>
-              <w:tab w:val="right" w:leader="dot" w:pos="9350"/>
-            </w:tabs>
             <w:rPr>
               <w:noProof/>
               <w:kern w:val="2"/>
@@ -2543,10 +2498,6 @@
         <w:p>
           <w:pPr>
             <w:pStyle w:val="TOC3"/>
-            <w:tabs>
-              <w:tab w:val="left" w:pos="1540"/>
-              <w:tab w:val="right" w:leader="dot" w:pos="9350"/>
-            </w:tabs>
             <w:rPr>
               <w:noProof/>
               <w:kern w:val="2"/>
@@ -2633,10 +2584,6 @@
         <w:p>
           <w:pPr>
             <w:pStyle w:val="TOC3"/>
-            <w:tabs>
-              <w:tab w:val="left" w:pos="1540"/>
-              <w:tab w:val="right" w:leader="dot" w:pos="9350"/>
-            </w:tabs>
             <w:rPr>
               <w:noProof/>
               <w:kern w:val="2"/>
@@ -2723,10 +2670,6 @@
         <w:p>
           <w:pPr>
             <w:pStyle w:val="TOC3"/>
-            <w:tabs>
-              <w:tab w:val="left" w:pos="1540"/>
-              <w:tab w:val="right" w:leader="dot" w:pos="9350"/>
-            </w:tabs>
             <w:rPr>
               <w:noProof/>
               <w:kern w:val="2"/>
@@ -2813,10 +2756,6 @@
         <w:p>
           <w:pPr>
             <w:pStyle w:val="TOC3"/>
-            <w:tabs>
-              <w:tab w:val="left" w:pos="1540"/>
-              <w:tab w:val="right" w:leader="dot" w:pos="9350"/>
-            </w:tabs>
             <w:rPr>
               <w:noProof/>
               <w:kern w:val="2"/>
@@ -2903,10 +2842,6 @@
         <w:p>
           <w:pPr>
             <w:pStyle w:val="TOC3"/>
-            <w:tabs>
-              <w:tab w:val="left" w:pos="1540"/>
-              <w:tab w:val="right" w:leader="dot" w:pos="9350"/>
-            </w:tabs>
             <w:rPr>
               <w:noProof/>
               <w:kern w:val="2"/>
@@ -2993,10 +2928,6 @@
         <w:p>
           <w:pPr>
             <w:pStyle w:val="TOC3"/>
-            <w:tabs>
-              <w:tab w:val="left" w:pos="1540"/>
-              <w:tab w:val="right" w:leader="dot" w:pos="9350"/>
-            </w:tabs>
             <w:rPr>
               <w:noProof/>
               <w:kern w:val="2"/>
@@ -22751,23 +22682,7 @@
             <w:sz w:val="24"/>
             <w:szCs w:val="24"/>
           </w:rPr>
-          <w:t>https://www.figma.com</w:t>
-        </w:r>
-        <w:r>
-          <w:rPr>
-            <w:rStyle w:val="af5"/>
-            <w:sz w:val="24"/>
-            <w:szCs w:val="24"/>
-          </w:rPr>
-          <w:t>/</w:t>
-        </w:r>
-        <w:r>
-          <w:rPr>
-            <w:rStyle w:val="af5"/>
-            <w:sz w:val="24"/>
-            <w:szCs w:val="24"/>
-          </w:rPr>
-          <w:t>make/rU63BB8kvgExZDKW5ixYQa/Wearable-Health-Monitor?node-id=0-1&amp;t=g6IvCl59lmOZ5bmX-1</w:t>
+          <w:t>https://www.figma.com/make/rU63BB8kvgExZDKW5ixYQa/Wearable-Health-Monitor?node-id=0-1&amp;t=g6IvCl59lmOZ5bmX-1</w:t>
         </w:r>
       </w:hyperlink>
     </w:p>
@@ -23399,27 +23314,7 @@
           <w:szCs w:val="24"/>
           <w:lang w:eastAsia="zh-CN"/>
         </w:rPr>
-        <w:t>Footer</w:t>
-      </w:r>
-      <w:r>
-        <w:rPr>
-          <w:b/>
-          <w:bCs/>
-          <w:sz w:val="24"/>
-          <w:szCs w:val="24"/>
-          <w:lang w:eastAsia="zh-CN"/>
-        </w:rPr>
-        <w:t>:</w:t>
-      </w:r>
-      <w:r>
-        <w:rPr>
-          <w:b/>
-          <w:bCs/>
-          <w:sz w:val="24"/>
-          <w:szCs w:val="24"/>
-          <w:lang w:eastAsia="zh-CN"/>
-        </w:rPr>
-        <w:t xml:space="preserve"> </w:t>
+        <w:t xml:space="preserve">Footer: </w:t>
       </w:r>
       <w:r>
         <w:rPr>
@@ -23616,14 +23511,7 @@
           <w:sz w:val="24"/>
           <w:szCs w:val="24"/>
         </w:rPr>
-        <w:t>Website</w:t>
-      </w:r>
-      <w:r>
-        <w:rPr>
-          <w:sz w:val="24"/>
-          <w:szCs w:val="24"/>
-        </w:rPr>
-        <w:t xml:space="preserve"> name + version</w:t>
+        <w:t>Website name + version</w:t>
       </w:r>
     </w:p>
     <w:p>
@@ -23695,17 +23583,7 @@
           <w:szCs w:val="24"/>
           <w:lang w:eastAsia="zh-CN"/>
         </w:rPr>
-        <w:t>Main Tabs</w:t>
-      </w:r>
-      <w:r>
-        <w:rPr>
-          <w:b/>
-          <w:bCs/>
-          <w:sz w:val="24"/>
-          <w:szCs w:val="24"/>
-          <w:lang w:eastAsia="zh-CN"/>
-        </w:rPr>
-        <w:t>:</w:t>
+        <w:t>Main Tabs:</w:t>
       </w:r>
     </w:p>
     <w:p>
@@ -24082,10 +23960,7 @@
       </w:pPr>
       <w:bookmarkStart w:id="22" w:name="_Toc211861676"/>
       <w:r>
-        <w:t>Data Flow and Usage in the Fronten</w:t>
-      </w:r>
-      <w:r>
-        <w:t>d</w:t>
+        <w:t>Data Flow and Usage in the Frontend</w:t>
       </w:r>
       <w:bookmarkEnd w:id="22"/>
     </w:p>
@@ -24158,10 +24033,7 @@
       </w:pPr>
       <w:bookmarkStart w:id="23" w:name="_Toc211861677"/>
       <w:r>
-        <w:t>UI Integration and Component Mappin</w:t>
-      </w:r>
-      <w:r>
-        <w:t>g</w:t>
+        <w:t>UI Integration and Component Mapping</w:t>
       </w:r>
       <w:bookmarkEnd w:id="23"/>
     </w:p>
@@ -24342,10 +24214,7 @@
       </w:pPr>
       <w:bookmarkStart w:id="24" w:name="_Toc211861678"/>
       <w:r>
-        <w:t>Consistency and Scalability Benefit</w:t>
-      </w:r>
-      <w:r>
-        <w:t>s</w:t>
+        <w:t>Consistency and Scalability Benefits</w:t>
       </w:r>
       <w:bookmarkEnd w:id="24"/>
     </w:p>
@@ -24504,10 +24373,7 @@
       </w:pPr>
       <w:bookmarkStart w:id="25" w:name="_Toc211861679"/>
       <w:r>
-        <w:t>Suggested UI/UX Enhancement</w:t>
-      </w:r>
-      <w:r>
-        <w:t>s</w:t>
+        <w:t>Suggested UI/UX Enhancements</w:t>
       </w:r>
       <w:bookmarkEnd w:id="25"/>
     </w:p>
@@ -24611,17 +24477,7 @@
           <w:szCs w:val="24"/>
           <w:lang w:eastAsia="zh-CN"/>
         </w:rPr>
-        <w:t>Live Monito</w:t>
-      </w:r>
-      <w:r>
-        <w:rPr>
-          <w:b/>
-          <w:bCs/>
-          <w:sz w:val="24"/>
-          <w:szCs w:val="24"/>
-          <w:lang w:eastAsia="zh-CN"/>
-        </w:rPr>
-        <w:t>r:</w:t>
+        <w:t>Live Monitor:</w:t>
       </w:r>
     </w:p>
     <w:p>
@@ -24642,14 +24498,7 @@
           <w:sz w:val="24"/>
           <w:szCs w:val="24"/>
         </w:rPr>
-        <w:t>Use card layout for vital signs (heart rate, oxygen, BP</w:t>
-      </w:r>
-      <w:r>
-        <w:rPr>
-          <w:sz w:val="24"/>
-          <w:szCs w:val="24"/>
-        </w:rPr>
-        <w:t>)</w:t>
+        <w:t>Use card layout for vital signs (heart rate, oxygen, BP)</w:t>
       </w:r>
     </w:p>
     <w:p>
@@ -24670,14 +24519,7 @@
           <w:sz w:val="24"/>
           <w:szCs w:val="24"/>
         </w:rPr>
-        <w:t>Add color-coded indicators: green (normal), yellow (warning), red (critical</w:t>
-      </w:r>
-      <w:r>
-        <w:rPr>
-          <w:sz w:val="24"/>
-          <w:szCs w:val="24"/>
-        </w:rPr>
-        <w:t>)</w:t>
+        <w:t>Add color-coded indicators: green (normal), yellow (warning), red (critical)</w:t>
       </w:r>
     </w:p>
     <w:p>
@@ -24714,17 +24556,7 @@
           <w:szCs w:val="24"/>
           <w:lang w:eastAsia="zh-CN"/>
         </w:rPr>
-        <w:t>Historical Dat</w:t>
-      </w:r>
-      <w:r>
-        <w:rPr>
-          <w:b/>
-          <w:bCs/>
-          <w:sz w:val="24"/>
-          <w:szCs w:val="24"/>
-          <w:lang w:eastAsia="zh-CN"/>
-        </w:rPr>
-        <w:t>a:</w:t>
+        <w:t>Historical Data:</w:t>
       </w:r>
     </w:p>
     <w:p>
@@ -24744,14 +24576,7 @@
           <w:sz w:val="24"/>
           <w:szCs w:val="24"/>
         </w:rPr>
-        <w:t>Allow time range filters: 1h, 24h, 7</w:t>
-      </w:r>
-      <w:r>
-        <w:rPr>
-          <w:sz w:val="24"/>
-          <w:szCs w:val="24"/>
-        </w:rPr>
-        <w:t>d</w:t>
+        <w:t>Allow time range filters: 1h, 24h, 7d</w:t>
       </w:r>
     </w:p>
     <w:p>
@@ -24771,14 +24596,7 @@
           <w:sz w:val="24"/>
           <w:szCs w:val="24"/>
         </w:rPr>
-        <w:t>Add export button (CSV/PDF</w:t>
-      </w:r>
-      <w:r>
-        <w:rPr>
-          <w:sz w:val="24"/>
-          <w:szCs w:val="24"/>
-        </w:rPr>
-        <w:t>)</w:t>
+        <w:t>Add export button (CSV/PDF)</w:t>
       </w:r>
     </w:p>
     <w:p>
@@ -24815,17 +24633,7 @@
           <w:szCs w:val="24"/>
           <w:lang w:eastAsia="zh-CN"/>
         </w:rPr>
-        <w:t>Alerts Pane</w:t>
-      </w:r>
-      <w:r>
-        <w:rPr>
-          <w:b/>
-          <w:bCs/>
-          <w:sz w:val="24"/>
-          <w:szCs w:val="24"/>
-          <w:lang w:eastAsia="zh-CN"/>
-        </w:rPr>
-        <w:t>l</w:t>
+        <w:t>Alerts Panel</w:t>
       </w:r>
       <w:proofErr w:type="gramEnd"/>
       <w:r>
@@ -24856,14 +24664,7 @@
           <w:sz w:val="24"/>
           <w:szCs w:val="24"/>
         </w:rPr>
-        <w:t>Add acknowledge &amp; resolve button</w:t>
-      </w:r>
-      <w:r>
-        <w:rPr>
-          <w:sz w:val="24"/>
-          <w:szCs w:val="24"/>
-        </w:rPr>
-        <w:t>s</w:t>
+        <w:t>Add acknowledge &amp; resolve buttons</w:t>
       </w:r>
     </w:p>
     <w:p>
@@ -24883,14 +24684,7 @@
           <w:sz w:val="24"/>
           <w:szCs w:val="24"/>
         </w:rPr>
-        <w:t>Show timestamp &amp; type of aler</w:t>
-      </w:r>
-      <w:r>
-        <w:rPr>
-          <w:sz w:val="24"/>
-          <w:szCs w:val="24"/>
-        </w:rPr>
-        <w:t>t</w:t>
+        <w:t>Show timestamp &amp; type of alert</w:t>
       </w:r>
     </w:p>
     <w:p>
@@ -24926,17 +24720,7 @@
           <w:szCs w:val="24"/>
           <w:lang w:eastAsia="zh-CN"/>
         </w:rPr>
-        <w:t>Setup Guid</w:t>
-      </w:r>
-      <w:r>
-        <w:rPr>
-          <w:b/>
-          <w:bCs/>
-          <w:sz w:val="24"/>
-          <w:szCs w:val="24"/>
-          <w:lang w:eastAsia="zh-CN"/>
-        </w:rPr>
-        <w:t>e:</w:t>
+        <w:t>Setup Guide:</w:t>
       </w:r>
     </w:p>
     <w:p>
@@ -24956,14 +24740,7 @@
           <w:sz w:val="24"/>
           <w:szCs w:val="24"/>
         </w:rPr>
-        <w:t>Step-by-step checklist with visual indicators for completio</w:t>
-      </w:r>
-      <w:r>
-        <w:rPr>
-          <w:sz w:val="24"/>
-          <w:szCs w:val="24"/>
-        </w:rPr>
-        <w:t>n</w:t>
+        <w:t>Step-by-step checklist with visual indicators for completion</w:t>
       </w:r>
     </w:p>
     <w:p>
@@ -24999,17 +24776,7 @@
           <w:szCs w:val="24"/>
           <w:lang w:eastAsia="zh-CN"/>
         </w:rPr>
-        <w:t>Responsive Desig</w:t>
-      </w:r>
-      <w:r>
-        <w:rPr>
-          <w:b/>
-          <w:bCs/>
-          <w:sz w:val="24"/>
-          <w:szCs w:val="24"/>
-          <w:lang w:eastAsia="zh-CN"/>
-        </w:rPr>
-        <w:t>n:</w:t>
+        <w:t>Responsive Design:</w:t>
       </w:r>
     </w:p>
     <w:p>
@@ -25030,14 +24797,7 @@
           <w:sz w:val="24"/>
           <w:szCs w:val="24"/>
         </w:rPr>
-        <w:t>Ensure mobile/tablet view collapses sidebar and tabs properl</w:t>
-      </w:r>
-      <w:r>
-        <w:rPr>
-          <w:sz w:val="24"/>
-          <w:szCs w:val="24"/>
-        </w:rPr>
-        <w:t>y</w:t>
+        <w:t>Ensure mobile/tablet view collapses sidebar and tabs properly</w:t>
       </w:r>
     </w:p>
     <w:p>
@@ -31556,7 +31316,13 @@
   </w:num>
   <w:num w:numId="37" w16cid:durableId="86971463">
     <w:abstractNumId w:val="25"/>
-    <w:lvlOverride w:ilvl="0"/>
+    <w:lvlOverride w:ilvl="0">
+      <w:lvl w:ilvl="0">
+        <w:numFmt w:val="decimal"/>
+        <w:lvlText w:val=""/>
+        <w:lvlJc w:val="left"/>
+      </w:lvl>
+    </w:lvlOverride>
     <w:lvlOverride w:ilvl="1">
       <w:lvl w:ilvl="1">
         <w:start w:val="1"/>
@@ -31572,25 +31338,58 @@
         </w:rPr>
       </w:lvl>
     </w:lvlOverride>
-    <w:lvlOverride w:ilvl="2"/>
-    <w:lvlOverride w:ilvl="3"/>
-    <w:lvlOverride w:ilvl="4"/>
-    <w:lvlOverride w:ilvl="5"/>
-    <w:lvlOverride w:ilvl="6"/>
-    <w:lvlOverride w:ilvl="7"/>
-    <w:lvlOverride w:ilvl="8"/>
+    <w:lvlOverride w:ilvl="2">
+      <w:lvl w:ilvl="2">
+        <w:numFmt w:val="decimal"/>
+        <w:lvlText w:val=""/>
+        <w:lvlJc w:val="left"/>
+      </w:lvl>
+    </w:lvlOverride>
+    <w:lvlOverride w:ilvl="3">
+      <w:lvl w:ilvl="3">
+        <w:numFmt w:val="decimal"/>
+        <w:lvlText w:val=""/>
+        <w:lvlJc w:val="left"/>
+      </w:lvl>
+    </w:lvlOverride>
+    <w:lvlOverride w:ilvl="4">
+      <w:lvl w:ilvl="4">
+        <w:numFmt w:val="decimal"/>
+        <w:lvlText w:val=""/>
+        <w:lvlJc w:val="left"/>
+      </w:lvl>
+    </w:lvlOverride>
+    <w:lvlOverride w:ilvl="5">
+      <w:lvl w:ilvl="5">
+        <w:numFmt w:val="decimal"/>
+        <w:lvlText w:val=""/>
+        <w:lvlJc w:val="left"/>
+      </w:lvl>
+    </w:lvlOverride>
+    <w:lvlOverride w:ilvl="6">
+      <w:lvl w:ilvl="6">
+        <w:numFmt w:val="decimal"/>
+        <w:lvlText w:val=""/>
+        <w:lvlJc w:val="left"/>
+      </w:lvl>
+    </w:lvlOverride>
+    <w:lvlOverride w:ilvl="7">
+      <w:lvl w:ilvl="7">
+        <w:numFmt w:val="decimal"/>
+        <w:lvlText w:val=""/>
+        <w:lvlJc w:val="left"/>
+      </w:lvl>
+    </w:lvlOverride>
+    <w:lvlOverride w:ilvl="8">
+      <w:lvl w:ilvl="8">
+        <w:numFmt w:val="decimal"/>
+        <w:lvlText w:val=""/>
+        <w:lvlJc w:val="left"/>
+      </w:lvl>
+    </w:lvlOverride>
   </w:num>
   <w:num w:numId="38" w16cid:durableId="1138493083">
     <w:abstractNumId w:val="25"/>
-    <w:lvlOverride w:ilvl="0"/>
-    <w:lvlOverride w:ilvl="1"/>
-    <w:lvlOverride w:ilvl="2"/>
-    <w:lvlOverride w:ilvl="3"/>
-    <w:lvlOverride w:ilvl="4"/>
-    <w:lvlOverride w:ilvl="5"/>
-    <w:lvlOverride w:ilvl="6"/>
-    <w:lvlOverride w:ilvl="7"/>
-    <w:lvlOverride w:ilvl="8"/>
   </w:num>
   <w:num w:numId="39" w16cid:durableId="973604625">
     <w:abstractNumId w:val="30"/>
@@ -31600,15 +31399,6 @@
   </w:num>
   <w:num w:numId="41" w16cid:durableId="1083064037">
     <w:abstractNumId w:val="16"/>
-    <w:lvlOverride w:ilvl="0"/>
-    <w:lvlOverride w:ilvl="1"/>
-    <w:lvlOverride w:ilvl="2"/>
-    <w:lvlOverride w:ilvl="3"/>
-    <w:lvlOverride w:ilvl="4"/>
-    <w:lvlOverride w:ilvl="5"/>
-    <w:lvlOverride w:ilvl="6"/>
-    <w:lvlOverride w:ilvl="7"/>
-    <w:lvlOverride w:ilvl="8"/>
   </w:num>
   <w:num w:numId="42" w16cid:durableId="737365926">
     <w:abstractNumId w:val="0"/>
@@ -31640,15 +31430,6 @@
   </w:num>
   <w:num w:numId="43" w16cid:durableId="1950896146">
     <w:abstractNumId w:val="45"/>
-    <w:lvlOverride w:ilvl="0"/>
-    <w:lvlOverride w:ilvl="1"/>
-    <w:lvlOverride w:ilvl="2"/>
-    <w:lvlOverride w:ilvl="3"/>
-    <w:lvlOverride w:ilvl="4"/>
-    <w:lvlOverride w:ilvl="5"/>
-    <w:lvlOverride w:ilvl="6"/>
-    <w:lvlOverride w:ilvl="7"/>
-    <w:lvlOverride w:ilvl="8"/>
   </w:num>
   <w:num w:numId="44" w16cid:durableId="1673027580">
     <w:abstractNumId w:val="10"/>
@@ -31695,27 +31476,9 @@
   </w:num>
   <w:num w:numId="50" w16cid:durableId="1989043781">
     <w:abstractNumId w:val="12"/>
-    <w:lvlOverride w:ilvl="0"/>
-    <w:lvlOverride w:ilvl="1"/>
-    <w:lvlOverride w:ilvl="2"/>
-    <w:lvlOverride w:ilvl="3"/>
-    <w:lvlOverride w:ilvl="4"/>
-    <w:lvlOverride w:ilvl="5"/>
-    <w:lvlOverride w:ilvl="6"/>
-    <w:lvlOverride w:ilvl="7"/>
-    <w:lvlOverride w:ilvl="8"/>
   </w:num>
   <w:num w:numId="51" w16cid:durableId="1534343873">
     <w:abstractNumId w:val="43"/>
-    <w:lvlOverride w:ilvl="0"/>
-    <w:lvlOverride w:ilvl="1"/>
-    <w:lvlOverride w:ilvl="2"/>
-    <w:lvlOverride w:ilvl="3"/>
-    <w:lvlOverride w:ilvl="4"/>
-    <w:lvlOverride w:ilvl="5"/>
-    <w:lvlOverride w:ilvl="6"/>
-    <w:lvlOverride w:ilvl="7"/>
-    <w:lvlOverride w:ilvl="8"/>
   </w:num>
 </w:numbering>
 </file>
@@ -32331,6 +32094,7 @@
   <w:style w:type="character" w:default="1" w:styleId="a0">
     <w:name w:val="Default Paragraph Font"/>
     <w:uiPriority w:val="1"/>
+    <w:semiHidden/>
     <w:unhideWhenUsed/>
   </w:style>
   <w:style w:type="table" w:default="1" w:styleId="a1">
@@ -32896,8 +32660,12 @@
     <w:autoRedefine/>
     <w:uiPriority w:val="39"/>
     <w:unhideWhenUsed/>
-    <w:rsid w:val="002261E1"/>
+    <w:rsid w:val="00ED233D"/>
     <w:pPr>
+      <w:tabs>
+        <w:tab w:val="left" w:pos="1135"/>
+        <w:tab w:val="right" w:leader="dot" w:pos="9350"/>
+      </w:tabs>
       <w:ind w:leftChars="400" w:left="840"/>
     </w:pPr>
   </w:style>

</xml_diff>

<commit_message>
update references and upload the pdf version
</commit_message>
<xml_diff>
--- a/document/report/Milestone2_Ver1.0.docx
+++ b/document/report/Milestone2_Ver1.0.docx
@@ -957,7 +957,7 @@
             </w:rPr>
             <w:fldChar w:fldCharType="separate"/>
           </w:r>
-          <w:hyperlink w:anchor="_Toc211861656" w:history="1">
+          <w:hyperlink w:anchor="_Toc211959278" w:history="1">
             <w:r>
               <w:rPr>
                 <w:rStyle w:val="af5"/>
@@ -1003,7 +1003,7 @@
                 <w:noProof/>
                 <w:webHidden/>
               </w:rPr>
-              <w:instrText xml:space="preserve"> PAGEREF _Toc211861656 \h </w:instrText>
+              <w:instrText xml:space="preserve"> PAGEREF _Toc211959278 \h </w:instrText>
             </w:r>
             <w:r>
               <w:rPr>
@@ -1049,7 +1049,7 @@
               <w:lang w:eastAsia="zh-CN"/>
             </w:rPr>
           </w:pPr>
-          <w:hyperlink w:anchor="_Toc211861657" w:history="1">
+          <w:hyperlink w:anchor="_Toc211959279" w:history="1">
             <w:r>
               <w:rPr>
                 <w:rStyle w:val="af5"/>
@@ -1095,7 +1095,7 @@
                 <w:noProof/>
                 <w:webHidden/>
               </w:rPr>
-              <w:instrText xml:space="preserve"> PAGEREF _Toc211861657 \h </w:instrText>
+              <w:instrText xml:space="preserve"> PAGEREF _Toc211959279 \h </w:instrText>
             </w:r>
             <w:r>
               <w:rPr>
@@ -1137,7 +1137,7 @@
               <w:lang w:eastAsia="zh-CN"/>
             </w:rPr>
           </w:pPr>
-          <w:hyperlink w:anchor="_Toc211861658" w:history="1">
+          <w:hyperlink w:anchor="_Toc211959280" w:history="1">
             <w:r>
               <w:rPr>
                 <w:rStyle w:val="af5"/>
@@ -1174,7 +1174,7 @@
                 <w:noProof/>
                 <w:webHidden/>
               </w:rPr>
-              <w:instrText xml:space="preserve"> PAGEREF _Toc211861658 \h </w:instrText>
+              <w:instrText xml:space="preserve"> PAGEREF _Toc211959280 \h </w:instrText>
             </w:r>
             <w:r>
               <w:rPr>
@@ -1216,7 +1216,7 @@
               <w:lang w:eastAsia="zh-CN"/>
             </w:rPr>
           </w:pPr>
-          <w:hyperlink w:anchor="_Toc211861659" w:history="1">
+          <w:hyperlink w:anchor="_Toc211959281" w:history="1">
             <w:r>
               <w:rPr>
                 <w:rStyle w:val="af5"/>
@@ -1245,7 +1245,7 @@
                 <w:noProof/>
                 <w:webHidden/>
               </w:rPr>
-              <w:instrText xml:space="preserve"> PAGEREF _Toc211861659 \h </w:instrText>
+              <w:instrText xml:space="preserve"> PAGEREF _Toc211959281 \h </w:instrText>
             </w:r>
             <w:r>
               <w:rPr>
@@ -1287,7 +1287,7 @@
               <w:lang w:eastAsia="zh-CN"/>
             </w:rPr>
           </w:pPr>
-          <w:hyperlink w:anchor="_Toc211861660" w:history="1">
+          <w:hyperlink w:anchor="_Toc211959282" w:history="1">
             <w:r>
               <w:rPr>
                 <w:rStyle w:val="af5"/>
@@ -1316,7 +1316,7 @@
                 <w:noProof/>
                 <w:webHidden/>
               </w:rPr>
-              <w:instrText xml:space="preserve"> PAGEREF _Toc211861660 \h </w:instrText>
+              <w:instrText xml:space="preserve"> PAGEREF _Toc211959282 \h </w:instrText>
             </w:r>
             <w:r>
               <w:rPr>
@@ -1350,6 +1350,9 @@
         <w:p>
           <w:pPr>
             <w:pStyle w:val="TOC3"/>
+            <w:tabs>
+              <w:tab w:val="left" w:pos="1540"/>
+            </w:tabs>
             <w:rPr>
               <w:noProof/>
               <w:kern w:val="2"/>
@@ -1358,7 +1361,7 @@
               <w:lang w:eastAsia="zh-CN"/>
             </w:rPr>
           </w:pPr>
-          <w:hyperlink w:anchor="_Toc211861661" w:history="1">
+          <w:hyperlink w:anchor="_Toc211959283" w:history="1">
             <w:r>
               <w:rPr>
                 <w:rStyle w:val="af5"/>
@@ -1406,7 +1409,7 @@
                 <w:noProof/>
                 <w:webHidden/>
               </w:rPr>
-              <w:instrText xml:space="preserve"> PAGEREF _Toc211861661 \h </w:instrText>
+              <w:instrText xml:space="preserve"> PAGEREF _Toc211959283 \h </w:instrText>
             </w:r>
             <w:r>
               <w:rPr>
@@ -1440,6 +1443,9 @@
         <w:p>
           <w:pPr>
             <w:pStyle w:val="TOC3"/>
+            <w:tabs>
+              <w:tab w:val="left" w:pos="1540"/>
+            </w:tabs>
             <w:rPr>
               <w:noProof/>
               <w:kern w:val="2"/>
@@ -1448,7 +1454,7 @@
               <w:lang w:eastAsia="zh-CN"/>
             </w:rPr>
           </w:pPr>
-          <w:hyperlink w:anchor="_Toc211861662" w:history="1">
+          <w:hyperlink w:anchor="_Toc211959284" w:history="1">
             <w:r>
               <w:rPr>
                 <w:rStyle w:val="af5"/>
@@ -1496,7 +1502,7 @@
                 <w:noProof/>
                 <w:webHidden/>
               </w:rPr>
-              <w:instrText xml:space="preserve"> PAGEREF _Toc211861662 \h </w:instrText>
+              <w:instrText xml:space="preserve"> PAGEREF _Toc211959284 \h </w:instrText>
             </w:r>
             <w:r>
               <w:rPr>
@@ -1542,7 +1548,7 @@
               <w:lang w:eastAsia="zh-CN"/>
             </w:rPr>
           </w:pPr>
-          <w:hyperlink w:anchor="_Toc211861663" w:history="1">
+          <w:hyperlink w:anchor="_Toc211959285" w:history="1">
             <w:r>
               <w:rPr>
                 <w:rStyle w:val="af5"/>
@@ -1586,7 +1592,7 @@
                 <w:noProof/>
                 <w:webHidden/>
               </w:rPr>
-              <w:instrText xml:space="preserve"> PAGEREF _Toc211861663 \h </w:instrText>
+              <w:instrText xml:space="preserve"> PAGEREF _Toc211959285 \h </w:instrText>
             </w:r>
             <w:r>
               <w:rPr>
@@ -1620,6 +1626,9 @@
         <w:p>
           <w:pPr>
             <w:pStyle w:val="TOC3"/>
+            <w:tabs>
+              <w:tab w:val="left" w:pos="1540"/>
+            </w:tabs>
             <w:rPr>
               <w:noProof/>
               <w:kern w:val="2"/>
@@ -1628,7 +1637,7 @@
               <w:lang w:eastAsia="zh-CN"/>
             </w:rPr>
           </w:pPr>
-          <w:hyperlink w:anchor="_Toc211861664" w:history="1">
+          <w:hyperlink w:anchor="_Toc211959286" w:history="1">
             <w:r>
               <w:rPr>
                 <w:rStyle w:val="af5"/>
@@ -1672,7 +1681,7 @@
                 <w:noProof/>
                 <w:webHidden/>
               </w:rPr>
-              <w:instrText xml:space="preserve"> PAGEREF _Toc211861664 \h </w:instrText>
+              <w:instrText xml:space="preserve"> PAGEREF _Toc211959286 \h </w:instrText>
             </w:r>
             <w:r>
               <w:rPr>
@@ -1706,6 +1715,9 @@
         <w:p>
           <w:pPr>
             <w:pStyle w:val="TOC3"/>
+            <w:tabs>
+              <w:tab w:val="left" w:pos="1540"/>
+            </w:tabs>
             <w:rPr>
               <w:noProof/>
               <w:kern w:val="2"/>
@@ -1714,7 +1726,7 @@
               <w:lang w:eastAsia="zh-CN"/>
             </w:rPr>
           </w:pPr>
-          <w:hyperlink w:anchor="_Toc211861665" w:history="1">
+          <w:hyperlink w:anchor="_Toc211959287" w:history="1">
             <w:r>
               <w:rPr>
                 <w:rStyle w:val="af5"/>
@@ -1758,7 +1770,7 @@
                 <w:noProof/>
                 <w:webHidden/>
               </w:rPr>
-              <w:instrText xml:space="preserve"> PAGEREF _Toc211861665 \h </w:instrText>
+              <w:instrText xml:space="preserve"> PAGEREF _Toc211959287 \h </w:instrText>
             </w:r>
             <w:r>
               <w:rPr>
@@ -1792,6 +1804,9 @@
         <w:p>
           <w:pPr>
             <w:pStyle w:val="TOC3"/>
+            <w:tabs>
+              <w:tab w:val="left" w:pos="1540"/>
+            </w:tabs>
             <w:rPr>
               <w:noProof/>
               <w:kern w:val="2"/>
@@ -1800,7 +1815,7 @@
               <w:lang w:eastAsia="zh-CN"/>
             </w:rPr>
           </w:pPr>
-          <w:hyperlink w:anchor="_Toc211861666" w:history="1">
+          <w:hyperlink w:anchor="_Toc211959288" w:history="1">
             <w:r>
               <w:rPr>
                 <w:rStyle w:val="af5"/>
@@ -1844,7 +1859,7 @@
                 <w:noProof/>
                 <w:webHidden/>
               </w:rPr>
-              <w:instrText xml:space="preserve"> PAGEREF _Toc211861666 \h </w:instrText>
+              <w:instrText xml:space="preserve"> PAGEREF _Toc211959288 \h </w:instrText>
             </w:r>
             <w:r>
               <w:rPr>
@@ -1878,6 +1893,9 @@
         <w:p>
           <w:pPr>
             <w:pStyle w:val="TOC3"/>
+            <w:tabs>
+              <w:tab w:val="left" w:pos="1540"/>
+            </w:tabs>
             <w:rPr>
               <w:noProof/>
               <w:kern w:val="2"/>
@@ -1886,7 +1904,7 @@
               <w:lang w:eastAsia="zh-CN"/>
             </w:rPr>
           </w:pPr>
-          <w:hyperlink w:anchor="_Toc211861667" w:history="1">
+          <w:hyperlink w:anchor="_Toc211959289" w:history="1">
             <w:r>
               <w:rPr>
                 <w:rStyle w:val="af5"/>
@@ -1930,7 +1948,7 @@
                 <w:noProof/>
                 <w:webHidden/>
               </w:rPr>
-              <w:instrText xml:space="preserve"> PAGEREF _Toc211861667 \h </w:instrText>
+              <w:instrText xml:space="preserve"> PAGEREF _Toc211959289 \h </w:instrText>
             </w:r>
             <w:r>
               <w:rPr>
@@ -1976,7 +1994,7 @@
               <w:lang w:eastAsia="zh-CN"/>
             </w:rPr>
           </w:pPr>
-          <w:hyperlink w:anchor="_Toc211861668" w:history="1">
+          <w:hyperlink w:anchor="_Toc211959290" w:history="1">
             <w:r>
               <w:rPr>
                 <w:rStyle w:val="af5"/>
@@ -2022,7 +2040,7 @@
                 <w:noProof/>
                 <w:webHidden/>
               </w:rPr>
-              <w:instrText xml:space="preserve"> PAGEREF _Toc211861668 \h </w:instrText>
+              <w:instrText xml:space="preserve"> PAGEREF _Toc211959290 \h </w:instrText>
             </w:r>
             <w:r>
               <w:rPr>
@@ -2056,6 +2074,9 @@
         <w:p>
           <w:pPr>
             <w:pStyle w:val="TOC3"/>
+            <w:tabs>
+              <w:tab w:val="left" w:pos="1540"/>
+            </w:tabs>
             <w:rPr>
               <w:noProof/>
               <w:kern w:val="2"/>
@@ -2064,7 +2085,7 @@
               <w:lang w:eastAsia="zh-CN"/>
             </w:rPr>
           </w:pPr>
-          <w:hyperlink w:anchor="_Toc211861669" w:history="1">
+          <w:hyperlink w:anchor="_Toc211959291" w:history="1">
             <w:r>
               <w:rPr>
                 <w:rStyle w:val="af5"/>
@@ -2108,7 +2129,7 @@
                 <w:noProof/>
                 <w:webHidden/>
               </w:rPr>
-              <w:instrText xml:space="preserve"> PAGEREF _Toc211861669 \h </w:instrText>
+              <w:instrText xml:space="preserve"> PAGEREF _Toc211959291 \h </w:instrText>
             </w:r>
             <w:r>
               <w:rPr>
@@ -2142,6 +2163,9 @@
         <w:p>
           <w:pPr>
             <w:pStyle w:val="TOC3"/>
+            <w:tabs>
+              <w:tab w:val="left" w:pos="1540"/>
+            </w:tabs>
             <w:rPr>
               <w:noProof/>
               <w:kern w:val="2"/>
@@ -2150,7 +2174,7 @@
               <w:lang w:eastAsia="zh-CN"/>
             </w:rPr>
           </w:pPr>
-          <w:hyperlink w:anchor="_Toc211861670" w:history="1">
+          <w:hyperlink w:anchor="_Toc211959292" w:history="1">
             <w:r>
               <w:rPr>
                 <w:rStyle w:val="af5"/>
@@ -2194,7 +2218,7 @@
                 <w:noProof/>
                 <w:webHidden/>
               </w:rPr>
-              <w:instrText xml:space="preserve"> PAGEREF _Toc211861670 \h </w:instrText>
+              <w:instrText xml:space="preserve"> PAGEREF _Toc211959292 \h </w:instrText>
             </w:r>
             <w:r>
               <w:rPr>
@@ -2228,6 +2252,9 @@
         <w:p>
           <w:pPr>
             <w:pStyle w:val="TOC3"/>
+            <w:tabs>
+              <w:tab w:val="left" w:pos="1540"/>
+            </w:tabs>
             <w:rPr>
               <w:noProof/>
               <w:kern w:val="2"/>
@@ -2236,7 +2263,7 @@
               <w:lang w:eastAsia="zh-CN"/>
             </w:rPr>
           </w:pPr>
-          <w:hyperlink w:anchor="_Toc211861671" w:history="1">
+          <w:hyperlink w:anchor="_Toc211959293" w:history="1">
             <w:r>
               <w:rPr>
                 <w:rStyle w:val="af5"/>
@@ -2280,7 +2307,7 @@
                 <w:noProof/>
                 <w:webHidden/>
               </w:rPr>
-              <w:instrText xml:space="preserve"> PAGEREF _Toc211861671 \h </w:instrText>
+              <w:instrText xml:space="preserve"> PAGEREF _Toc211959293 \h </w:instrText>
             </w:r>
             <w:r>
               <w:rPr>
@@ -2326,7 +2353,7 @@
               <w:lang w:eastAsia="zh-CN"/>
             </w:rPr>
           </w:pPr>
-          <w:hyperlink w:anchor="_Toc211861672" w:history="1">
+          <w:hyperlink w:anchor="_Toc211959294" w:history="1">
             <w:r>
               <w:rPr>
                 <w:rStyle w:val="af5"/>
@@ -2372,7 +2399,7 @@
                 <w:noProof/>
                 <w:webHidden/>
               </w:rPr>
-              <w:instrText xml:space="preserve"> PAGEREF _Toc211861672 \h </w:instrText>
+              <w:instrText xml:space="preserve"> PAGEREF _Toc211959294 \h </w:instrText>
             </w:r>
             <w:r>
               <w:rPr>
@@ -2418,7 +2445,7 @@
               <w:lang w:eastAsia="zh-CN"/>
             </w:rPr>
           </w:pPr>
-          <w:hyperlink w:anchor="_Toc211861673" w:history="1">
+          <w:hyperlink w:anchor="_Toc211959295" w:history="1">
             <w:r>
               <w:rPr>
                 <w:rStyle w:val="af5"/>
@@ -2464,7 +2491,7 @@
                 <w:noProof/>
                 <w:webHidden/>
               </w:rPr>
-              <w:instrText xml:space="preserve"> PAGEREF _Toc211861673 \h </w:instrText>
+              <w:instrText xml:space="preserve"> PAGEREF _Toc211959295 \h </w:instrText>
             </w:r>
             <w:r>
               <w:rPr>
@@ -2498,6 +2525,9 @@
         <w:p>
           <w:pPr>
             <w:pStyle w:val="TOC3"/>
+            <w:tabs>
+              <w:tab w:val="left" w:pos="1540"/>
+            </w:tabs>
             <w:rPr>
               <w:noProof/>
               <w:kern w:val="2"/>
@@ -2506,7 +2536,7 @@
               <w:lang w:eastAsia="zh-CN"/>
             </w:rPr>
           </w:pPr>
-          <w:hyperlink w:anchor="_Toc211861674" w:history="1">
+          <w:hyperlink w:anchor="_Toc211959296" w:history="1">
             <w:r>
               <w:rPr>
                 <w:rStyle w:val="af5"/>
@@ -2550,7 +2580,7 @@
                 <w:noProof/>
                 <w:webHidden/>
               </w:rPr>
-              <w:instrText xml:space="preserve"> PAGEREF _Toc211861674 \h </w:instrText>
+              <w:instrText xml:space="preserve"> PAGEREF _Toc211959296 \h </w:instrText>
             </w:r>
             <w:r>
               <w:rPr>
@@ -2584,6 +2614,9 @@
         <w:p>
           <w:pPr>
             <w:pStyle w:val="TOC3"/>
+            <w:tabs>
+              <w:tab w:val="left" w:pos="1540"/>
+            </w:tabs>
             <w:rPr>
               <w:noProof/>
               <w:kern w:val="2"/>
@@ -2592,7 +2625,7 @@
               <w:lang w:eastAsia="zh-CN"/>
             </w:rPr>
           </w:pPr>
-          <w:hyperlink w:anchor="_Toc211861675" w:history="1">
+          <w:hyperlink w:anchor="_Toc211959297" w:history="1">
             <w:r>
               <w:rPr>
                 <w:rStyle w:val="af5"/>
@@ -2636,7 +2669,7 @@
                 <w:noProof/>
                 <w:webHidden/>
               </w:rPr>
-              <w:instrText xml:space="preserve"> PAGEREF _Toc211861675 \h </w:instrText>
+              <w:instrText xml:space="preserve"> PAGEREF _Toc211959297 \h </w:instrText>
             </w:r>
             <w:r>
               <w:rPr>
@@ -2670,6 +2703,9 @@
         <w:p>
           <w:pPr>
             <w:pStyle w:val="TOC3"/>
+            <w:tabs>
+              <w:tab w:val="left" w:pos="1540"/>
+            </w:tabs>
             <w:rPr>
               <w:noProof/>
               <w:kern w:val="2"/>
@@ -2678,7 +2714,7 @@
               <w:lang w:eastAsia="zh-CN"/>
             </w:rPr>
           </w:pPr>
-          <w:hyperlink w:anchor="_Toc211861676" w:history="1">
+          <w:hyperlink w:anchor="_Toc211959298" w:history="1">
             <w:r>
               <w:rPr>
                 <w:rStyle w:val="af5"/>
@@ -2722,7 +2758,7 @@
                 <w:noProof/>
                 <w:webHidden/>
               </w:rPr>
-              <w:instrText xml:space="preserve"> PAGEREF _Toc211861676 \h </w:instrText>
+              <w:instrText xml:space="preserve"> PAGEREF _Toc211959298 \h </w:instrText>
             </w:r>
             <w:r>
               <w:rPr>
@@ -2756,6 +2792,9 @@
         <w:p>
           <w:pPr>
             <w:pStyle w:val="TOC3"/>
+            <w:tabs>
+              <w:tab w:val="left" w:pos="1540"/>
+            </w:tabs>
             <w:rPr>
               <w:noProof/>
               <w:kern w:val="2"/>
@@ -2764,7 +2803,7 @@
               <w:lang w:eastAsia="zh-CN"/>
             </w:rPr>
           </w:pPr>
-          <w:hyperlink w:anchor="_Toc211861677" w:history="1">
+          <w:hyperlink w:anchor="_Toc211959299" w:history="1">
             <w:r>
               <w:rPr>
                 <w:rStyle w:val="af5"/>
@@ -2808,7 +2847,7 @@
                 <w:noProof/>
                 <w:webHidden/>
               </w:rPr>
-              <w:instrText xml:space="preserve"> PAGEREF _Toc211861677 \h </w:instrText>
+              <w:instrText xml:space="preserve"> PAGEREF _Toc211959299 \h </w:instrText>
             </w:r>
             <w:r>
               <w:rPr>
@@ -2842,6 +2881,9 @@
         <w:p>
           <w:pPr>
             <w:pStyle w:val="TOC3"/>
+            <w:tabs>
+              <w:tab w:val="left" w:pos="1540"/>
+            </w:tabs>
             <w:rPr>
               <w:noProof/>
               <w:kern w:val="2"/>
@@ -2850,7 +2892,7 @@
               <w:lang w:eastAsia="zh-CN"/>
             </w:rPr>
           </w:pPr>
-          <w:hyperlink w:anchor="_Toc211861678" w:history="1">
+          <w:hyperlink w:anchor="_Toc211959300" w:history="1">
             <w:r>
               <w:rPr>
                 <w:rStyle w:val="af5"/>
@@ -2894,7 +2936,7 @@
                 <w:noProof/>
                 <w:webHidden/>
               </w:rPr>
-              <w:instrText xml:space="preserve"> PAGEREF _Toc211861678 \h </w:instrText>
+              <w:instrText xml:space="preserve"> PAGEREF _Toc211959300 \h </w:instrText>
             </w:r>
             <w:r>
               <w:rPr>
@@ -2928,6 +2970,9 @@
         <w:p>
           <w:pPr>
             <w:pStyle w:val="TOC3"/>
+            <w:tabs>
+              <w:tab w:val="left" w:pos="1540"/>
+            </w:tabs>
             <w:rPr>
               <w:noProof/>
               <w:kern w:val="2"/>
@@ -2936,7 +2981,7 @@
               <w:lang w:eastAsia="zh-CN"/>
             </w:rPr>
           </w:pPr>
-          <w:hyperlink w:anchor="_Toc211861679" w:history="1">
+          <w:hyperlink w:anchor="_Toc211959301" w:history="1">
             <w:r>
               <w:rPr>
                 <w:rStyle w:val="af5"/>
@@ -2980,7 +3025,7 @@
                 <w:noProof/>
                 <w:webHidden/>
               </w:rPr>
-              <w:instrText xml:space="preserve"> PAGEREF _Toc211861679 \h </w:instrText>
+              <w:instrText xml:space="preserve"> PAGEREF _Toc211959301 \h </w:instrText>
             </w:r>
             <w:r>
               <w:rPr>
@@ -3026,7 +3071,7 @@
               <w:lang w:eastAsia="zh-CN"/>
             </w:rPr>
           </w:pPr>
-          <w:hyperlink w:anchor="_Toc211861680" w:history="1">
+          <w:hyperlink w:anchor="_Toc211959302" w:history="1">
             <w:r>
               <w:rPr>
                 <w:rStyle w:val="af5"/>
@@ -3072,7 +3117,7 @@
                 <w:noProof/>
                 <w:webHidden/>
               </w:rPr>
-              <w:instrText xml:space="preserve"> PAGEREF _Toc211861680 \h </w:instrText>
+              <w:instrText xml:space="preserve"> PAGEREF _Toc211959302 \h </w:instrText>
             </w:r>
             <w:r>
               <w:rPr>
@@ -3135,7 +3180,7 @@
           <w:rFonts w:ascii="Times New Roman" w:hAnsi="Times New Roman" w:cs="Times New Roman"/>
         </w:rPr>
       </w:pPr>
-      <w:bookmarkStart w:id="1" w:name="_Toc211861656"/>
+      <w:bookmarkStart w:id="1" w:name="_Toc211959278"/>
       <w:r>
         <w:rPr>
           <w:rFonts w:ascii="Times New Roman" w:hAnsi="Times New Roman" w:cs="Times New Roman"/>
@@ -4490,7 +4535,7 @@
           <w:lang w:eastAsia="zh-CN"/>
         </w:rPr>
       </w:pPr>
-      <w:bookmarkStart w:id="3" w:name="_Toc211861657"/>
+      <w:bookmarkStart w:id="3" w:name="_Toc211959279"/>
       <w:r>
         <w:rPr>
           <w:lang w:eastAsia="zh-CN"/>
@@ -4536,7 +4581,7 @@
           <w:rFonts w:cstheme="majorHAnsi"/>
         </w:rPr>
       </w:pPr>
-      <w:bookmarkStart w:id="4" w:name="_Toc211861658"/>
+      <w:bookmarkStart w:id="4" w:name="_Toc211959280"/>
       <w:r>
         <w:rPr>
           <w:rFonts w:eastAsia="等线" w:cstheme="majorHAnsi"/>
@@ -5365,7 +5410,7 @@
           <w:lang w:eastAsia="zh-CN"/>
         </w:rPr>
       </w:pPr>
-      <w:bookmarkStart w:id="5" w:name="_Toc211861659"/>
+      <w:bookmarkStart w:id="5" w:name="_Toc211959281"/>
       <w:r>
         <w:rPr>
           <w:rFonts w:eastAsia="等线" w:cstheme="majorHAnsi"/>
@@ -5830,7 +5875,7 @@
           <w:lang w:eastAsia="zh-CN"/>
         </w:rPr>
       </w:pPr>
-      <w:bookmarkStart w:id="6" w:name="_Toc211861660"/>
+      <w:bookmarkStart w:id="6" w:name="_Toc211959282"/>
       <w:r>
         <w:rPr>
           <w:rFonts w:eastAsia="等线" w:cstheme="majorHAnsi"/>
@@ -6462,7 +6507,7 @@
           <w:lang w:eastAsia="zh-CN"/>
         </w:rPr>
       </w:pPr>
-      <w:bookmarkStart w:id="7" w:name="_Toc211861661"/>
+      <w:bookmarkStart w:id="7" w:name="_Toc211959283"/>
       <w:r>
         <w:rPr>
           <w:rFonts w:eastAsia="等线" w:cstheme="majorHAnsi"/>
@@ -6933,7 +6978,7 @@
           <w:lang w:eastAsia="zh-CN"/>
         </w:rPr>
       </w:pPr>
-      <w:bookmarkStart w:id="8" w:name="_Toc211861662"/>
+      <w:bookmarkStart w:id="8" w:name="_Toc211959284"/>
       <w:r>
         <w:rPr>
           <w:rFonts w:eastAsia="等线" w:cstheme="majorHAnsi"/>
@@ -7682,7 +7727,7 @@
           <w:numId w:val="47"/>
         </w:numPr>
       </w:pPr>
-      <w:bookmarkStart w:id="9" w:name="_Toc211861663"/>
+      <w:bookmarkStart w:id="9" w:name="_Toc211959285"/>
       <w:r>
         <w:lastRenderedPageBreak/>
         <w:t>Draft of UML Diagrams</w:t>
@@ -7697,7 +7742,7 @@
           <w:numId w:val="47"/>
         </w:numPr>
       </w:pPr>
-      <w:bookmarkStart w:id="10" w:name="_Toc211861664"/>
+      <w:bookmarkStart w:id="10" w:name="_Toc211959286"/>
       <w:r>
         <w:t>System Architecture</w:t>
       </w:r>
@@ -8047,7 +8092,7 @@
           <w:numId w:val="47"/>
         </w:numPr>
       </w:pPr>
-      <w:bookmarkStart w:id="11" w:name="_Toc211861665"/>
+      <w:bookmarkStart w:id="11" w:name="_Toc211959287"/>
       <w:r>
         <w:lastRenderedPageBreak/>
         <w:t>Hardware UML Diagrams</w:t>
@@ -8351,7 +8396,7 @@
           <w:numId w:val="47"/>
         </w:numPr>
       </w:pPr>
-      <w:bookmarkStart w:id="12" w:name="_Toc211861666"/>
+      <w:bookmarkStart w:id="12" w:name="_Toc211959288"/>
       <w:r>
         <w:lastRenderedPageBreak/>
         <w:t>Front-End UML Diagrams</w:t>
@@ -8669,7 +8714,7 @@
           <w:numId w:val="47"/>
         </w:numPr>
       </w:pPr>
-      <w:bookmarkStart w:id="13" w:name="_Toc211861667"/>
+      <w:bookmarkStart w:id="13" w:name="_Toc211959289"/>
       <w:r>
         <w:lastRenderedPageBreak/>
         <w:t>Cloud Layer UML Diagrams</w:t>
@@ -9009,7 +9054,7 @@
           <w:lang w:eastAsia="zh-CN"/>
         </w:rPr>
       </w:pPr>
-      <w:bookmarkStart w:id="14" w:name="_Toc211861668"/>
+      <w:bookmarkStart w:id="14" w:name="_Toc211959290"/>
       <w:r>
         <w:rPr>
           <w:lang w:eastAsia="zh-CN"/>
@@ -9033,7 +9078,7 @@
           <w:numId w:val="47"/>
         </w:numPr>
       </w:pPr>
-      <w:bookmarkStart w:id="15" w:name="_Toc211861669"/>
+      <w:bookmarkStart w:id="15" w:name="_Toc211959291"/>
       <w:r>
         <w:t>Hardware Layer Data Dictionary</w:t>
       </w:r>
@@ -11702,7 +11747,7 @@
           <w:numId w:val="47"/>
         </w:numPr>
       </w:pPr>
-      <w:bookmarkStart w:id="16" w:name="_Toc211861670"/>
+      <w:bookmarkStart w:id="16" w:name="_Toc211959292"/>
       <w:r>
         <w:t>Front-End Layer Data Dictionary</w:t>
       </w:r>
@@ -15568,7 +15613,7 @@
           <w:numId w:val="47"/>
         </w:numPr>
       </w:pPr>
-      <w:bookmarkStart w:id="17" w:name="_Toc211861671"/>
+      <w:bookmarkStart w:id="17" w:name="_Toc211959293"/>
       <w:r>
         <w:t>Cloud Layer Data Dictionary</w:t>
       </w:r>
@@ -22527,7 +22572,7 @@
           <w:lang w:eastAsia="zh-CN"/>
         </w:rPr>
       </w:pPr>
-      <w:bookmarkStart w:id="18" w:name="_Toc211861672"/>
+      <w:bookmarkStart w:id="18" w:name="_Toc211959294"/>
       <w:r>
         <w:rPr>
           <w:lang w:eastAsia="zh-CN"/>
@@ -22657,7 +22702,7 @@
           <w:lang w:eastAsia="zh-CN"/>
         </w:rPr>
       </w:pPr>
-      <w:bookmarkStart w:id="19" w:name="_Toc211861673"/>
+      <w:bookmarkStart w:id="19" w:name="_Toc211959295"/>
       <w:r>
         <w:rPr>
           <w:lang w:eastAsia="zh-CN"/>
@@ -22776,7 +22821,7 @@
           <w:numId w:val="47"/>
         </w:numPr>
       </w:pPr>
-      <w:bookmarkStart w:id="20" w:name="_Toc211861674"/>
+      <w:bookmarkStart w:id="20" w:name="_Toc211959296"/>
       <w:r>
         <w:t>Overview</w:t>
       </w:r>
@@ -23440,7 +23485,7 @@
           <w:numId w:val="47"/>
         </w:numPr>
       </w:pPr>
-      <w:bookmarkStart w:id="21" w:name="_Toc211861675"/>
+      <w:bookmarkStart w:id="21" w:name="_Toc211959297"/>
       <w:r>
         <w:lastRenderedPageBreak/>
         <w:t>UI/UX Flow Based on Code</w:t>
@@ -23958,7 +24003,7 @@
           <w:numId w:val="47"/>
         </w:numPr>
       </w:pPr>
-      <w:bookmarkStart w:id="22" w:name="_Toc211861676"/>
+      <w:bookmarkStart w:id="22" w:name="_Toc211959298"/>
       <w:r>
         <w:t>Data Flow and Usage in the Frontend</w:t>
       </w:r>
@@ -24031,7 +24076,7 @@
           <w:numId w:val="47"/>
         </w:numPr>
       </w:pPr>
-      <w:bookmarkStart w:id="23" w:name="_Toc211861677"/>
+      <w:bookmarkStart w:id="23" w:name="_Toc211959299"/>
       <w:r>
         <w:t>UI Integration and Component Mapping</w:t>
       </w:r>
@@ -24212,7 +24257,7 @@
           <w:numId w:val="47"/>
         </w:numPr>
       </w:pPr>
-      <w:bookmarkStart w:id="24" w:name="_Toc211861678"/>
+      <w:bookmarkStart w:id="24" w:name="_Toc211959300"/>
       <w:r>
         <w:t>Consistency and Scalability Benefits</w:t>
       </w:r>
@@ -24371,7 +24416,7 @@
           <w:numId w:val="47"/>
         </w:numPr>
       </w:pPr>
-      <w:bookmarkStart w:id="25" w:name="_Toc211861679"/>
+      <w:bookmarkStart w:id="25" w:name="_Toc211959301"/>
       <w:r>
         <w:t>Suggested UI/UX Enhancements</w:t>
       </w:r>
@@ -24829,7 +24874,7 @@
           <w:lang w:eastAsia="zh-CN"/>
         </w:rPr>
       </w:pPr>
-      <w:bookmarkStart w:id="26" w:name="_Toc211861680"/>
+      <w:bookmarkStart w:id="26" w:name="_Toc211959302"/>
       <w:r>
         <w:rPr>
           <w:lang w:eastAsia="zh-CN"/>
@@ -24841,6 +24886,7 @@
     </w:p>
     <w:p>
       <w:pPr>
+        <w:spacing w:line="240" w:lineRule="auto"/>
         <w:ind w:left="480" w:hangingChars="200" w:hanging="480"/>
         <w:rPr>
           <w:sz w:val="24"/>
@@ -24880,6 +24926,7 @@
     </w:p>
     <w:p>
       <w:pPr>
+        <w:spacing w:line="240" w:lineRule="auto"/>
         <w:ind w:left="480" w:hangingChars="200" w:hanging="480"/>
         <w:rPr>
           <w:sz w:val="24"/>
@@ -24966,6 +25013,7 @@
     </w:p>
     <w:p>
       <w:pPr>
+        <w:spacing w:line="240" w:lineRule="auto"/>
         <w:ind w:left="480" w:hangingChars="200" w:hanging="480"/>
         <w:rPr>
           <w:sz w:val="24"/>
@@ -25020,6 +25068,7 @@
     </w:p>
     <w:p>
       <w:pPr>
+        <w:spacing w:line="240" w:lineRule="auto"/>
         <w:ind w:left="480" w:hangingChars="200" w:hanging="480"/>
         <w:rPr>
           <w:sz w:val="24"/>
@@ -25086,6 +25135,7 @@
     </w:p>
     <w:p>
       <w:pPr>
+        <w:spacing w:line="240" w:lineRule="auto"/>
         <w:ind w:left="480" w:hangingChars="200" w:hanging="480"/>
         <w:rPr>
           <w:sz w:val="24"/>
@@ -25134,6 +25184,7 @@
     </w:p>
     <w:p>
       <w:pPr>
+        <w:spacing w:line="240" w:lineRule="auto"/>
         <w:ind w:left="480" w:hangingChars="200" w:hanging="480"/>
         <w:rPr>
           <w:sz w:val="24"/>
@@ -25170,6 +25221,7 @@
     </w:p>
     <w:p>
       <w:pPr>
+        <w:spacing w:line="240" w:lineRule="auto"/>
         <w:ind w:left="480" w:hangingChars="200" w:hanging="480"/>
         <w:rPr>
           <w:sz w:val="24"/>
@@ -25184,10 +25236,37 @@
           <w:lang w:eastAsia="zh-CN"/>
         </w:rPr>
         <w:t>‌</w:t>
+      </w:r>
+      <w:r>
+        <w:rPr>
+          <w:sz w:val="24"/>
+          <w:szCs w:val="24"/>
+          <w:lang w:eastAsia="zh-CN"/>
+        </w:rPr>
+        <w:t>Figma. (2021). </w:t>
+      </w:r>
+      <w:r>
+        <w:rPr>
+          <w:i/>
+          <w:iCs/>
+          <w:sz w:val="24"/>
+          <w:szCs w:val="24"/>
+          <w:lang w:eastAsia="zh-CN"/>
+        </w:rPr>
+        <w:t>Figma</w:t>
+      </w:r>
+      <w:r>
+        <w:rPr>
+          <w:sz w:val="24"/>
+          <w:szCs w:val="24"/>
+          <w:lang w:eastAsia="zh-CN"/>
+        </w:rPr>
+        <w:t>. Figma. https://www.figma.com/community</w:t>
       </w:r>
     </w:p>
     <w:p>
       <w:pPr>
+        <w:spacing w:line="240" w:lineRule="auto"/>
         <w:ind w:left="480" w:hangingChars="200" w:hanging="480"/>
         <w:rPr>
           <w:sz w:val="24"/>
@@ -25195,9 +25274,28 @@
           <w:lang w:eastAsia="zh-CN"/>
         </w:rPr>
       </w:pPr>
+      <w:proofErr w:type="gramStart"/>
+      <w:r>
+        <w:rPr>
+          <w:sz w:val="24"/>
+          <w:szCs w:val="24"/>
+          <w:lang w:eastAsia="zh-CN"/>
+        </w:rPr>
+        <w:t>‌(</w:t>
+      </w:r>
+      <w:proofErr w:type="gramEnd"/>
+      <w:r>
+        <w:rPr>
+          <w:sz w:val="24"/>
+          <w:szCs w:val="24"/>
+          <w:lang w:eastAsia="zh-CN"/>
+        </w:rPr>
+        <w:t>2025). Fanshaweonline.ca. https://www.fanshaweonline.ca/d2l/le/content/2001609/viewContent/17909532/View</w:t>
+      </w:r>
     </w:p>
     <w:p>
       <w:pPr>
+        <w:spacing w:line="240" w:lineRule="auto"/>
         <w:ind w:left="480" w:hangingChars="200" w:hanging="480"/>
         <w:rPr>
           <w:sz w:val="24"/>
@@ -25205,9 +25303,28 @@
           <w:lang w:eastAsia="zh-CN"/>
         </w:rPr>
       </w:pPr>
+      <w:r>
+        <w:rPr>
+          <w:i/>
+          <w:iCs/>
+          <w:sz w:val="24"/>
+          <w:szCs w:val="24"/>
+          <w:lang w:eastAsia="zh-CN"/>
+        </w:rPr>
+        <w:t>All APIs and references</w:t>
+      </w:r>
+      <w:r>
+        <w:rPr>
+          <w:sz w:val="24"/>
+          <w:szCs w:val="24"/>
+          <w:lang w:eastAsia="zh-CN"/>
+        </w:rPr>
+        <w:t>. (2025). Google Cloud. https://cloud.google.com/pubsub/docs/apis</w:t>
+      </w:r>
     </w:p>
     <w:p>
       <w:pPr>
+        <w:spacing w:line="240" w:lineRule="auto"/>
         <w:ind w:left="480" w:hangingChars="200" w:hanging="480"/>
         <w:rPr>
           <w:sz w:val="24"/>
@@ -25215,9 +25332,28 @@
           <w:lang w:eastAsia="zh-CN"/>
         </w:rPr>
       </w:pPr>
+      <w:r>
+        <w:rPr>
+          <w:i/>
+          <w:iCs/>
+          <w:sz w:val="24"/>
+          <w:szCs w:val="24"/>
+          <w:lang w:eastAsia="zh-CN"/>
+        </w:rPr>
+        <w:t>Node.js client library</w:t>
+      </w:r>
+      <w:r>
+        <w:rPr>
+          <w:sz w:val="24"/>
+          <w:szCs w:val="24"/>
+          <w:lang w:eastAsia="zh-CN"/>
+        </w:rPr>
+        <w:t>. (n.d.). Google Cloud. https://cloud.google.com/nodejs/docs/reference/iot/latest</w:t>
+      </w:r>
     </w:p>
     <w:p>
       <w:pPr>
+        <w:spacing w:line="240" w:lineRule="auto"/>
         <w:ind w:left="480" w:hangingChars="200" w:hanging="480"/>
         <w:rPr>
           <w:sz w:val="24"/>
@@ -25225,10 +25361,235 @@
           <w:lang w:eastAsia="zh-CN"/>
         </w:rPr>
       </w:pPr>
+      <w:r>
+        <w:rPr>
+          <w:i/>
+          <w:iCs/>
+          <w:sz w:val="24"/>
+          <w:szCs w:val="24"/>
+          <w:lang w:eastAsia="zh-CN"/>
+        </w:rPr>
+        <w:t xml:space="preserve">APIs and </w:t>
+      </w:r>
+      <w:proofErr w:type="gramStart"/>
+      <w:r>
+        <w:rPr>
+          <w:i/>
+          <w:iCs/>
+          <w:sz w:val="24"/>
+          <w:szCs w:val="24"/>
+          <w:lang w:eastAsia="zh-CN"/>
+        </w:rPr>
+        <w:t>reference</w:t>
+      </w:r>
+      <w:proofErr w:type="gramEnd"/>
+      <w:r>
+        <w:rPr>
+          <w:sz w:val="24"/>
+          <w:szCs w:val="24"/>
+          <w:lang w:eastAsia="zh-CN"/>
+        </w:rPr>
+        <w:t>. (2025). Google Cloud. https://cloud.google.com/bigquery/docs/reference</w:t>
+      </w:r>
     </w:p>
     <w:p>
       <w:pPr>
+        <w:spacing w:line="240" w:lineRule="auto"/>
         <w:ind w:left="480" w:hangingChars="200" w:hanging="480"/>
+        <w:rPr>
+          <w:sz w:val="24"/>
+          <w:szCs w:val="24"/>
+          <w:lang w:eastAsia="zh-CN"/>
+        </w:rPr>
+      </w:pPr>
+      <w:r>
+        <w:rPr>
+          <w:sz w:val="24"/>
+          <w:szCs w:val="24"/>
+          <w:lang w:eastAsia="zh-CN"/>
+        </w:rPr>
+        <w:t>‌</w:t>
+      </w:r>
+      <w:r>
+        <w:rPr>
+          <w:i/>
+          <w:iCs/>
+          <w:sz w:val="24"/>
+          <w:szCs w:val="24"/>
+          <w:lang w:eastAsia="zh-CN"/>
+        </w:rPr>
+        <w:t>Welcome to Looker Studio!</w:t>
+      </w:r>
+      <w:r>
+        <w:rPr>
+          <w:sz w:val="24"/>
+          <w:szCs w:val="24"/>
+          <w:lang w:eastAsia="zh-CN"/>
+        </w:rPr>
+        <w:t> (2025). Google Cloud. https://cloud.google.com/looker/docs/studio</w:t>
+      </w:r>
+    </w:p>
+    <w:p>
+      <w:pPr>
+        <w:spacing w:line="240" w:lineRule="auto"/>
+        <w:ind w:left="480" w:hangingChars="200" w:hanging="480"/>
+        <w:rPr>
+          <w:sz w:val="24"/>
+          <w:szCs w:val="24"/>
+          <w:lang w:eastAsia="zh-CN"/>
+        </w:rPr>
+      </w:pPr>
+      <w:r>
+        <w:rPr>
+          <w:sz w:val="24"/>
+          <w:szCs w:val="24"/>
+          <w:lang w:eastAsia="zh-CN"/>
+        </w:rPr>
+        <w:t>‌Sullivan, H., &amp; Lin, M. (2021). </w:t>
+      </w:r>
+      <w:r>
+        <w:rPr>
+          <w:i/>
+          <w:iCs/>
+          <w:sz w:val="24"/>
+          <w:szCs w:val="24"/>
+          <w:lang w:eastAsia="zh-CN"/>
+        </w:rPr>
+        <w:t>Cloud-Centric IoT Data Processing: A Multi-Platform Approach Using AWS, Azure, and Snowflake</w:t>
+      </w:r>
+      <w:r>
+        <w:rPr>
+          <w:sz w:val="24"/>
+          <w:szCs w:val="24"/>
+          <w:lang w:eastAsia="zh-CN"/>
+        </w:rPr>
+        <w:t>. </w:t>
+      </w:r>
+      <w:r>
+        <w:rPr>
+          <w:i/>
+          <w:iCs/>
+          <w:sz w:val="24"/>
+          <w:szCs w:val="24"/>
+          <w:lang w:eastAsia="zh-CN"/>
+        </w:rPr>
+        <w:t>2</w:t>
+      </w:r>
+      <w:r>
+        <w:rPr>
+          <w:sz w:val="24"/>
+          <w:szCs w:val="24"/>
+          <w:lang w:eastAsia="zh-CN"/>
+        </w:rPr>
+        <w:t>, 12–23. https://doi.org/10.63282/3050-9416.ijaibdcms-v2i1p102</w:t>
+      </w:r>
+    </w:p>
+    <w:p>
+      <w:pPr>
+        <w:spacing w:line="240" w:lineRule="auto"/>
+        <w:ind w:left="480" w:hangingChars="200" w:hanging="480"/>
+        <w:rPr>
+          <w:sz w:val="24"/>
+          <w:szCs w:val="24"/>
+          <w:lang w:eastAsia="zh-CN"/>
+        </w:rPr>
+      </w:pPr>
+      <w:proofErr w:type="gramStart"/>
+      <w:r>
+        <w:rPr>
+          <w:sz w:val="24"/>
+          <w:szCs w:val="24"/>
+          <w:lang w:eastAsia="zh-CN"/>
+        </w:rPr>
+        <w:t>‌(</w:t>
+      </w:r>
+      <w:proofErr w:type="gramEnd"/>
+      <w:r>
+        <w:rPr>
+          <w:sz w:val="24"/>
+          <w:szCs w:val="24"/>
+          <w:lang w:eastAsia="zh-CN"/>
+        </w:rPr>
+        <w:t>2022). Amazon.com. https://docs.aws.amazon.com/iot/</w:t>
+      </w:r>
+    </w:p>
+    <w:p>
+      <w:pPr>
+        <w:spacing w:line="240" w:lineRule="auto"/>
+        <w:ind w:left="480" w:hangingChars="200" w:hanging="480"/>
+        <w:rPr>
+          <w:sz w:val="24"/>
+          <w:szCs w:val="24"/>
+          <w:lang w:eastAsia="zh-CN"/>
+        </w:rPr>
+      </w:pPr>
+      <w:r>
+        <w:rPr>
+          <w:sz w:val="24"/>
+          <w:szCs w:val="24"/>
+          <w:lang w:eastAsia="zh-CN"/>
+        </w:rPr>
+        <w:t>‌Borra, P. (2024). Impact and Innovations of Azure IoT: Current Applications, Services, and Future Directions. </w:t>
+      </w:r>
+      <w:r>
+        <w:rPr>
+          <w:i/>
+          <w:iCs/>
+          <w:sz w:val="24"/>
+          <w:szCs w:val="24"/>
+          <w:lang w:eastAsia="zh-CN"/>
+        </w:rPr>
+        <w:t>International Journal of Recent Technology and Engineering (IJRTE)</w:t>
+      </w:r>
+      <w:r>
+        <w:rPr>
+          <w:sz w:val="24"/>
+          <w:szCs w:val="24"/>
+          <w:lang w:eastAsia="zh-CN"/>
+        </w:rPr>
+        <w:t>, </w:t>
+      </w:r>
+      <w:r>
+        <w:rPr>
+          <w:i/>
+          <w:iCs/>
+          <w:sz w:val="24"/>
+          <w:szCs w:val="24"/>
+          <w:lang w:eastAsia="zh-CN"/>
+        </w:rPr>
+        <w:t>13</w:t>
+      </w:r>
+      <w:r>
+        <w:rPr>
+          <w:sz w:val="24"/>
+          <w:szCs w:val="24"/>
+          <w:lang w:eastAsia="zh-CN"/>
+        </w:rPr>
+        <w:t>(2), 21–26. https://doi.org/10.35940/ijrte.b8111.13020724</w:t>
+      </w:r>
+    </w:p>
+    <w:p>
+      <w:pPr>
+        <w:spacing w:line="240" w:lineRule="auto"/>
+        <w:ind w:left="480" w:hangingChars="200" w:hanging="480"/>
+        <w:rPr>
+          <w:sz w:val="24"/>
+          <w:szCs w:val="24"/>
+          <w:lang w:eastAsia="zh-CN"/>
+        </w:rPr>
+      </w:pPr>
+      <w:r>
+        <w:rPr>
+          <w:sz w:val="24"/>
+          <w:szCs w:val="24"/>
+          <w:lang w:eastAsia="zh-CN"/>
+        </w:rPr>
+        <w:t>‌</w:t>
+      </w:r>
+    </w:p>
+    <w:p>
+      <w:pPr>
+        <w:spacing w:line="240" w:lineRule="auto"/>
         <w:rPr>
           <w:sz w:val="24"/>
           <w:szCs w:val="24"/>

</xml_diff>